<commit_message>
Changes made to Statement of Work document
</commit_message>
<xml_diff>
--- a/Statement of Work.docx
+++ b/Statement of Work.docx
@@ -3,86 +3,277 @@
 <w:document xmlns:wpc="http://schemas.microsoft.com/office/word/2010/wordprocessingCanvas" xmlns:cx="http://schemas.microsoft.com/office/drawing/2014/chartex" xmlns:cx1="http://schemas.microsoft.com/office/drawing/2015/9/8/chartex" xmlns:cx2="http://schemas.microsoft.com/office/drawing/2015/10/21/chartex" xmlns:cx3="http://schemas.microsoft.com/office/drawing/2016/5/9/chartex" xmlns:cx4="http://schemas.microsoft.com/office/drawing/2016/5/10/chartex" xmlns:cx5="http://schemas.microsoft.com/office/drawing/2016/5/11/chartex" xmlns:cx6="http://schemas.microsoft.com/office/drawing/2016/5/12/chartex" xmlns:cx7="http://schemas.microsoft.com/office/drawing/2016/5/13/chartex" xmlns:cx8="http://schemas.microsoft.com/office/drawing/2016/5/14/chartex" xmlns:mc="http://schemas.openxmlformats.org/markup-compatibility/2006" xmlns:aink="http://schemas.microsoft.com/office/drawing/2016/ink" xmlns:am3d="http://schemas.microsoft.com/office/drawing/2017/model3d" xmlns:o="urn:schemas-microsoft-com:office:office" xmlns:r="http://schemas.openxmlformats.org/officeDocument/2006/relationships" xmlns:m="http://schemas.openxmlformats.org/officeDocument/2006/math" xmlns:v="urn:schemas-microsoft-com:vml" xmlns:wp14="http://schemas.microsoft.com/office/word/2010/wordprocessingDrawing" xmlns:wp="http://schemas.openxmlformats.org/drawingml/2006/wordprocessingDrawing" xmlns:w10="urn:schemas-microsoft-com:office:word" xmlns:w="http://schemas.openxmlformats.org/wordprocessingml/2006/main" xmlns:w14="http://schemas.microsoft.com/office/word/2010/wordml" xmlns:w15="http://schemas.microsoft.com/office/word/2012/wordml" xmlns:w16cex="http://schemas.microsoft.com/office/word/2018/wordml/cex" xmlns:w16cid="http://schemas.microsoft.com/office/word/2016/wordml/cid" xmlns:w16="http://schemas.microsoft.com/office/word/2018/wordml" xmlns:w16se="http://schemas.microsoft.com/office/word/2015/wordml/symex" xmlns:wpg="http://schemas.microsoft.com/office/word/2010/wordprocessingGroup" xmlns:wpi="http://schemas.microsoft.com/office/word/2010/wordprocessingInk" xmlns:wne="http://schemas.microsoft.com/office/word/2006/wordml" xmlns:wps="http://schemas.microsoft.com/office/word/2010/wordprocessingShape" mc:Ignorable="w14 w15 w16se w16cid w16 w16cex wp14">
   <w:body>
     <w:p>
-      <w:r>
-        <w:t xml:space="preserve">We are doing this project </w:t>
-      </w:r>
-      <w:proofErr w:type="gramStart"/>
-      <w:r>
-        <w:t>in order to</w:t>
-      </w:r>
-      <w:proofErr w:type="gramEnd"/>
-      <w:r>
-        <w:t xml:space="preserve"> identify what an unknown executable does when opened.  To aid in our investigation, we will find and use online reverse engineering tools, including disassemblers and </w:t>
-      </w:r>
-      <w:proofErr w:type="spellStart"/>
-      <w:r>
-        <w:t>decompilers</w:t>
-      </w:r>
-      <w:proofErr w:type="spellEnd"/>
-      <w:r>
-        <w:t xml:space="preserve">.  </w:t>
-      </w:r>
-      <w:r>
-        <w:t>After using them, we will compile them in a list</w:t>
-      </w:r>
-      <w:r>
-        <w:t xml:space="preserve"> in which we </w:t>
-      </w:r>
-      <w:r>
-        <w:t>describ</w:t>
-      </w:r>
-      <w:r>
-        <w:t>e</w:t>
-      </w:r>
-      <w:r>
-        <w:t xml:space="preserve"> where to find them, </w:t>
-      </w:r>
-      <w:r>
-        <w:t xml:space="preserve">their </w:t>
-      </w:r>
-      <w:r>
-        <w:t>ease of use, advantages, disadvantages, and lessons learned</w:t>
-      </w:r>
-      <w:r>
-        <w:t xml:space="preserve"> will using the program</w:t>
-      </w:r>
-      <w:r>
-        <w:t xml:space="preserve">.  </w:t>
-      </w:r>
-      <w:r>
-        <w:t xml:space="preserve">Our initial investigation has </w:t>
-      </w:r>
-      <w:r>
-        <w:t>led</w:t>
-      </w:r>
-      <w:r>
-        <w:t xml:space="preserve"> us to believe that this executable is either a simple calculator, malicious code, or </w:t>
-      </w:r>
-      <w:r>
-        <w:t>a mix of both</w:t>
-      </w:r>
-      <w:r>
-        <w:t xml:space="preserve">.  </w:t>
-      </w:r>
-      <w:r>
-        <w:t>If the code is a calculator, we will modify is so that is does a different function.  If the code is malicious, we will isolate the dangerous code.  We will do both modifications if the code is a calculator than has malicious code</w:t>
-      </w:r>
-      <w:r>
-        <w:t xml:space="preserve"> within it</w:t>
-      </w:r>
-      <w:r>
-        <w:t xml:space="preserve">.  </w:t>
-      </w:r>
-      <w:r>
-        <w:t>To complete this project, we will meet both online as well as in person.  To safety analyze the executable, we will use a Windows 10 virtual machine so that we do not risk infecting our own systems.  We will start the project on October 21, 2020 and will finish by December 1, 2020.</w:t>
+      <w:pPr>
+        <w:rPr>
+          <w:rFonts w:ascii="Times New Roman" w:hAnsi="Times New Roman" w:cs="Times New Roman"/>
+          <w:sz w:val="24"/>
+          <w:szCs w:val="24"/>
+          <w:u w:val="single"/>
+        </w:rPr>
+      </w:pPr>
+      <w:r>
+        <w:rPr>
+          <w:rFonts w:ascii="Times New Roman" w:hAnsi="Times New Roman" w:cs="Times New Roman"/>
+          <w:sz w:val="24"/>
+          <w:szCs w:val="24"/>
+          <w:u w:val="single"/>
+        </w:rPr>
+        <w:t>Statement of Work</w:t>
       </w:r>
     </w:p>
     <w:p>
-      <w:r>
+      <w:pPr>
+        <w:ind w:left="720" w:firstLine="720"/>
+        <w:rPr>
+          <w:rFonts w:ascii="Times New Roman" w:hAnsi="Times New Roman" w:cs="Times New Roman"/>
+          <w:sz w:val="24"/>
+          <w:szCs w:val="24"/>
+        </w:rPr>
+      </w:pPr>
+      <w:r>
+        <w:rPr>
+          <w:rFonts w:ascii="Times New Roman" w:hAnsi="Times New Roman" w:cs="Times New Roman"/>
+          <w:sz w:val="24"/>
+          <w:szCs w:val="24"/>
+        </w:rPr>
+        <w:t>The purpose of</w:t>
+      </w:r>
+      <w:r>
+        <w:rPr>
+          <w:rFonts w:ascii="Times New Roman" w:hAnsi="Times New Roman" w:cs="Times New Roman"/>
+          <w:sz w:val="24"/>
+          <w:szCs w:val="24"/>
+        </w:rPr>
+        <w:t xml:space="preserve"> this project </w:t>
+      </w:r>
+      <w:r>
+        <w:rPr>
+          <w:rFonts w:ascii="Times New Roman" w:hAnsi="Times New Roman" w:cs="Times New Roman"/>
+          <w:sz w:val="24"/>
+          <w:szCs w:val="24"/>
+        </w:rPr>
+        <w:t>is</w:t>
+      </w:r>
+      <w:r>
+        <w:rPr>
+          <w:rFonts w:ascii="Times New Roman" w:hAnsi="Times New Roman" w:cs="Times New Roman"/>
+          <w:sz w:val="24"/>
+          <w:szCs w:val="24"/>
+        </w:rPr>
+        <w:t xml:space="preserve"> to identify what </w:t>
+      </w:r>
+      <w:r>
+        <w:rPr>
+          <w:rFonts w:ascii="Times New Roman" w:hAnsi="Times New Roman" w:cs="Times New Roman"/>
+          <w:sz w:val="24"/>
+          <w:szCs w:val="24"/>
+        </w:rPr>
+        <w:t>the provided</w:t>
+      </w:r>
+      <w:r>
+        <w:rPr>
+          <w:rFonts w:ascii="Times New Roman" w:hAnsi="Times New Roman" w:cs="Times New Roman"/>
+          <w:sz w:val="24"/>
+          <w:szCs w:val="24"/>
+        </w:rPr>
+        <w:t xml:space="preserve"> unknown executable </w:t>
+      </w:r>
+      <w:r>
+        <w:rPr>
+          <w:rFonts w:ascii="Times New Roman" w:hAnsi="Times New Roman" w:cs="Times New Roman"/>
+          <w:sz w:val="24"/>
+          <w:szCs w:val="24"/>
+        </w:rPr>
+        <w:t xml:space="preserve">ECS.exe </w:t>
+      </w:r>
+      <w:r>
+        <w:rPr>
+          <w:rFonts w:ascii="Times New Roman" w:hAnsi="Times New Roman" w:cs="Times New Roman"/>
+          <w:sz w:val="24"/>
+          <w:szCs w:val="24"/>
+        </w:rPr>
+        <w:t xml:space="preserve">does when opened.  To aid in our investigation, we will find and use online reverse engineering tools, including disassemblers and decompilers.  </w:t>
+      </w:r>
+      <w:r>
+        <w:rPr>
+          <w:rFonts w:ascii="Times New Roman" w:hAnsi="Times New Roman" w:cs="Times New Roman"/>
+          <w:sz w:val="24"/>
+          <w:szCs w:val="24"/>
+        </w:rPr>
+        <w:t xml:space="preserve">After using them, we will compile </w:t>
+      </w:r>
+      <w:r>
+        <w:rPr>
+          <w:rFonts w:ascii="Times New Roman" w:hAnsi="Times New Roman" w:cs="Times New Roman"/>
+          <w:sz w:val="24"/>
+          <w:szCs w:val="24"/>
+        </w:rPr>
+        <w:t>a list with the tools used,</w:t>
+      </w:r>
+      <w:r>
+        <w:rPr>
+          <w:rFonts w:ascii="Times New Roman" w:hAnsi="Times New Roman" w:cs="Times New Roman"/>
+          <w:sz w:val="24"/>
+          <w:szCs w:val="24"/>
+        </w:rPr>
+        <w:t xml:space="preserve"> in which we </w:t>
+      </w:r>
+      <w:r>
+        <w:rPr>
+          <w:rFonts w:ascii="Times New Roman" w:hAnsi="Times New Roman" w:cs="Times New Roman"/>
+          <w:sz w:val="24"/>
+          <w:szCs w:val="24"/>
+        </w:rPr>
+        <w:t>describ</w:t>
+      </w:r>
+      <w:r>
+        <w:rPr>
+          <w:rFonts w:ascii="Times New Roman" w:hAnsi="Times New Roman" w:cs="Times New Roman"/>
+          <w:sz w:val="24"/>
+          <w:szCs w:val="24"/>
+        </w:rPr>
+        <w:t>e</w:t>
+      </w:r>
+      <w:r>
+        <w:rPr>
+          <w:rFonts w:ascii="Times New Roman" w:hAnsi="Times New Roman" w:cs="Times New Roman"/>
+          <w:sz w:val="24"/>
+          <w:szCs w:val="24"/>
+        </w:rPr>
+        <w:t xml:space="preserve"> where to find them, </w:t>
+      </w:r>
+      <w:r>
+        <w:rPr>
+          <w:rFonts w:ascii="Times New Roman" w:hAnsi="Times New Roman" w:cs="Times New Roman"/>
+          <w:sz w:val="24"/>
+          <w:szCs w:val="24"/>
+        </w:rPr>
+        <w:t xml:space="preserve">their </w:t>
+      </w:r>
+      <w:r>
+        <w:rPr>
+          <w:rFonts w:ascii="Times New Roman" w:hAnsi="Times New Roman" w:cs="Times New Roman"/>
+          <w:sz w:val="24"/>
+          <w:szCs w:val="24"/>
+        </w:rPr>
+        <w:t>ease of use, advantages, disadvantages, and lessons learned</w:t>
+      </w:r>
+      <w:r>
+        <w:rPr>
+          <w:rFonts w:ascii="Times New Roman" w:hAnsi="Times New Roman" w:cs="Times New Roman"/>
+          <w:sz w:val="24"/>
+          <w:szCs w:val="24"/>
+        </w:rPr>
+        <w:t xml:space="preserve"> using the program</w:t>
+      </w:r>
+      <w:r>
+        <w:rPr>
+          <w:rFonts w:ascii="Times New Roman" w:hAnsi="Times New Roman" w:cs="Times New Roman"/>
+          <w:sz w:val="24"/>
+          <w:szCs w:val="24"/>
+        </w:rPr>
+        <w:t xml:space="preserve">.  </w:t>
+      </w:r>
+      <w:r>
+        <w:rPr>
+          <w:rFonts w:ascii="Times New Roman" w:hAnsi="Times New Roman" w:cs="Times New Roman"/>
+          <w:sz w:val="24"/>
+          <w:szCs w:val="24"/>
+        </w:rPr>
+        <w:t xml:space="preserve">Our initial investigation has </w:t>
+      </w:r>
+      <w:r>
+        <w:rPr>
+          <w:rFonts w:ascii="Times New Roman" w:hAnsi="Times New Roman" w:cs="Times New Roman"/>
+          <w:sz w:val="24"/>
+          <w:szCs w:val="24"/>
+        </w:rPr>
+        <w:t>led</w:t>
+      </w:r>
+      <w:r>
+        <w:rPr>
+          <w:rFonts w:ascii="Times New Roman" w:hAnsi="Times New Roman" w:cs="Times New Roman"/>
+          <w:sz w:val="24"/>
+          <w:szCs w:val="24"/>
+        </w:rPr>
+        <w:t xml:space="preserve"> us to believe that this executable is either a simple calculator, malicious code, or </w:t>
+      </w:r>
+      <w:r>
+        <w:rPr>
+          <w:rFonts w:ascii="Times New Roman" w:hAnsi="Times New Roman" w:cs="Times New Roman"/>
+          <w:sz w:val="24"/>
+          <w:szCs w:val="24"/>
+        </w:rPr>
+        <w:t>a mix of both</w:t>
+      </w:r>
+      <w:r>
+        <w:rPr>
+          <w:rFonts w:ascii="Times New Roman" w:hAnsi="Times New Roman" w:cs="Times New Roman"/>
+          <w:sz w:val="24"/>
+          <w:szCs w:val="24"/>
+        </w:rPr>
+        <w:t xml:space="preserve">.  </w:t>
+      </w:r>
+      <w:r>
+        <w:rPr>
+          <w:rFonts w:ascii="Times New Roman" w:hAnsi="Times New Roman" w:cs="Times New Roman"/>
+          <w:sz w:val="24"/>
+          <w:szCs w:val="24"/>
+        </w:rPr>
+        <w:t>If the code is a calculator, we will modify is so that is does a different function.  If the code is malicious, we will isolate the dangerous code.  We will do both modifications if the code is a calculator than has malicious code</w:t>
+      </w:r>
+      <w:r>
+        <w:rPr>
+          <w:rFonts w:ascii="Times New Roman" w:hAnsi="Times New Roman" w:cs="Times New Roman"/>
+          <w:sz w:val="24"/>
+          <w:szCs w:val="24"/>
+        </w:rPr>
+        <w:t xml:space="preserve"> within it</w:t>
+      </w:r>
+      <w:r>
+        <w:rPr>
+          <w:rFonts w:ascii="Times New Roman" w:hAnsi="Times New Roman" w:cs="Times New Roman"/>
+          <w:sz w:val="24"/>
+          <w:szCs w:val="24"/>
+        </w:rPr>
+        <w:t xml:space="preserve">.  </w:t>
+      </w:r>
+      <w:r>
+        <w:rPr>
+          <w:rFonts w:ascii="Times New Roman" w:hAnsi="Times New Roman" w:cs="Times New Roman"/>
+          <w:sz w:val="24"/>
+          <w:szCs w:val="24"/>
+        </w:rPr>
+        <w:t>To complete this project, we will meet both online as well as in person.  To safety analyze the executable, we will use a Windows 10 virtual machine so that we do not risk infecting our own systems.  We will start the project on October 21, 2020 and will finish by December 1, 2020.</w:t>
+      </w:r>
+    </w:p>
+    <w:p>
+      <w:pPr>
+        <w:ind w:left="720"/>
+        <w:rPr>
+          <w:rFonts w:ascii="Times New Roman" w:hAnsi="Times New Roman" w:cs="Times New Roman"/>
+          <w:sz w:val="24"/>
+          <w:szCs w:val="24"/>
+        </w:rPr>
+      </w:pPr>
+      <w:r>
+        <w:rPr>
+          <w:rFonts w:ascii="Times New Roman" w:hAnsi="Times New Roman" w:cs="Times New Roman"/>
+          <w:sz w:val="24"/>
+          <w:szCs w:val="24"/>
+        </w:rPr>
         <w:t>We will submit a Progress Report to our client on October 29, 2020, documenting our initial findings and project plan. We will submit our final executable and final report, and present our findings, on December 1, 2020.</w:t>
       </w:r>
     </w:p>
-    <w:p/>
+    <w:p>
+      <w:pPr>
+        <w:rPr>
+          <w:rFonts w:ascii="Times New Roman" w:hAnsi="Times New Roman" w:cs="Times New Roman"/>
+          <w:sz w:val="24"/>
+          <w:szCs w:val="24"/>
+        </w:rPr>
+      </w:pPr>
+    </w:p>
     <w:sectPr>
       <w:pgSz w:w="12240" w:h="15840"/>
       <w:pgMar w:top="1440" w:right="1440" w:bottom="1440" w:left="1440" w:header="720" w:footer="720" w:gutter="0"/>

</xml_diff>

<commit_message>
Updated Statement of Work - 11/5/2020
</commit_message>
<xml_diff>
--- a/Statement of Work.docx
+++ b/Statement of Work.docx
@@ -214,15 +214,23 @@
           <w:sz w:val="24"/>
           <w:szCs w:val="24"/>
         </w:rPr>
-        <w:t xml:space="preserve"> us to believe that this executable is either a simple calculator, malicious code, or </w:t>
-      </w:r>
-      <w:r>
-        <w:rPr>
-          <w:rFonts w:ascii="Times New Roman" w:hAnsi="Times New Roman" w:cs="Times New Roman"/>
-          <w:sz w:val="24"/>
-          <w:szCs w:val="24"/>
-        </w:rPr>
-        <w:t>a mix of both</w:t>
+        <w:t xml:space="preserve"> us to believe that this executable is a</w:t>
+      </w:r>
+      <w:r>
+        <w:rPr>
+          <w:rFonts w:ascii="Times New Roman" w:hAnsi="Times New Roman" w:cs="Times New Roman"/>
+          <w:sz w:val="24"/>
+          <w:szCs w:val="24"/>
+        </w:rPr>
+        <w:t xml:space="preserve"> mix of </w:t>
+      </w:r>
+      <w:r>
+        <w:rPr>
+          <w:rFonts w:ascii="Times New Roman" w:hAnsi="Times New Roman" w:cs="Times New Roman"/>
+          <w:sz w:val="24"/>
+          <w:szCs w:val="24"/>
+        </w:rPr>
+        <w:t>a simple calculator function intermixed with malicious code</w:t>
       </w:r>
       <w:r>
         <w:rPr>
@@ -238,15 +246,55 @@
           <w:sz w:val="24"/>
           <w:szCs w:val="24"/>
         </w:rPr>
-        <w:t>If the code is a calculator, we will modify is so that is does a different function.  If the code is malicious, we will isolate the dangerous code.  We will do both modifications if the code is a calculator than has malicious code</w:t>
-      </w:r>
-      <w:r>
-        <w:rPr>
-          <w:rFonts w:ascii="Times New Roman" w:hAnsi="Times New Roman" w:cs="Times New Roman"/>
-          <w:sz w:val="24"/>
-          <w:szCs w:val="24"/>
-        </w:rPr>
-        <w:t xml:space="preserve"> within it</w:t>
+        <w:t>W</w:t>
+      </w:r>
+      <w:r>
+        <w:rPr>
+          <w:rFonts w:ascii="Times New Roman" w:hAnsi="Times New Roman" w:cs="Times New Roman"/>
+          <w:sz w:val="24"/>
+          <w:szCs w:val="24"/>
+        </w:rPr>
+        <w:t xml:space="preserve">e will </w:t>
+      </w:r>
+      <w:r>
+        <w:rPr>
+          <w:rFonts w:ascii="Times New Roman" w:hAnsi="Times New Roman" w:cs="Times New Roman"/>
+          <w:sz w:val="24"/>
+          <w:szCs w:val="24"/>
+        </w:rPr>
+        <w:t>make the add, subtract, multiply, divide, power, natural log, compound interest, factorial, combination, permutation, and the guessing game work correctly</w:t>
+      </w:r>
+      <w:r>
+        <w:rPr>
+          <w:rFonts w:ascii="Times New Roman" w:hAnsi="Times New Roman" w:cs="Times New Roman"/>
+          <w:sz w:val="24"/>
+          <w:szCs w:val="24"/>
+        </w:rPr>
+        <w:t xml:space="preserve">. </w:t>
+      </w:r>
+      <w:r>
+        <w:rPr>
+          <w:rFonts w:ascii="Times New Roman" w:hAnsi="Times New Roman" w:cs="Times New Roman"/>
+          <w:sz w:val="24"/>
+          <w:szCs w:val="24"/>
+        </w:rPr>
+        <w:t xml:space="preserve">To do this, we will </w:t>
+      </w:r>
+      <w:r>
+        <w:rPr>
+          <w:rFonts w:ascii="Times New Roman" w:hAnsi="Times New Roman" w:cs="Times New Roman"/>
+          <w:sz w:val="24"/>
+          <w:szCs w:val="24"/>
+        </w:rPr>
+        <w:t>isolate the dangerous code</w:t>
+      </w:r>
+      <w:r>
+        <w:rPr>
+          <w:rFonts w:ascii="Times New Roman" w:hAnsi="Times New Roman" w:cs="Times New Roman"/>
+          <w:sz w:val="24"/>
+          <w:szCs w:val="24"/>
+        </w:rPr>
+        <w:t xml:space="preserve"> in the file</w:t>
       </w:r>
       <w:r>
         <w:rPr>
@@ -255,6 +303,22 @@
           <w:szCs w:val="24"/>
         </w:rPr>
         <w:t xml:space="preserve">.  </w:t>
+      </w:r>
+      <w:r>
+        <w:rPr>
+          <w:rFonts w:ascii="Times New Roman" w:hAnsi="Times New Roman" w:cs="Times New Roman"/>
+          <w:sz w:val="24"/>
+          <w:szCs w:val="24"/>
+        </w:rPr>
+        <w:t xml:space="preserve">We will modify the guessing game to allow the user to </w:t>
+      </w:r>
+      <w:r>
+        <w:rPr>
+          <w:rFonts w:ascii="Times New Roman" w:hAnsi="Times New Roman" w:cs="Times New Roman"/>
+          <w:sz w:val="24"/>
+          <w:szCs w:val="24"/>
+        </w:rPr>
+        <w:t xml:space="preserve">automatically win when a secret key is entered.  </w:t>
       </w:r>
       <w:r>
         <w:rPr>
@@ -279,7 +343,39 @@
           <w:sz w:val="24"/>
           <w:szCs w:val="24"/>
         </w:rPr>
-        <w:t>We will submit a Progress Report to our client on October 29, 2020, documenting our initial findings and project plan. We will submit our final executable and final report, and present our findings, on December 1, 2020.</w:t>
+        <w:t>We submit</w:t>
+      </w:r>
+      <w:r>
+        <w:rPr>
+          <w:rFonts w:ascii="Times New Roman" w:hAnsi="Times New Roman" w:cs="Times New Roman"/>
+          <w:sz w:val="24"/>
+          <w:szCs w:val="24"/>
+        </w:rPr>
+        <w:t>ted</w:t>
+      </w:r>
+      <w:r>
+        <w:rPr>
+          <w:rFonts w:ascii="Times New Roman" w:hAnsi="Times New Roman" w:cs="Times New Roman"/>
+          <w:sz w:val="24"/>
+          <w:szCs w:val="24"/>
+        </w:rPr>
+        <w:t xml:space="preserve"> a Progress Report to our client on October 29, 2020, documenting our initial findings and project plan. We will submit our final executabl</w:t>
+      </w:r>
+      <w:r>
+        <w:rPr>
+          <w:rFonts w:ascii="Times New Roman" w:hAnsi="Times New Roman" w:cs="Times New Roman"/>
+          <w:sz w:val="24"/>
+          <w:szCs w:val="24"/>
+        </w:rPr>
+        <w:t>e,</w:t>
+      </w:r>
+      <w:r>
+        <w:rPr>
+          <w:rFonts w:ascii="Times New Roman" w:hAnsi="Times New Roman" w:cs="Times New Roman"/>
+          <w:sz w:val="24"/>
+          <w:szCs w:val="24"/>
+        </w:rPr>
+        <w:t xml:space="preserve"> final report, and present our findings, on December 1, 2020.</w:t>
       </w:r>
     </w:p>
     <w:p>

</xml_diff>